<commit_message>
Develop Perubahan Hak Penurunan
</commit_message>
<xml_diff>
--- a/public/formulir/PenurunanHakKuasa.docx
+++ b/public/formulir/PenurunanHakKuasa.docx
@@ -903,7 +903,23 @@
           <w:sz w:val="23"/>
           <w:szCs w:val="23"/>
         </w:rPr>
-        <w:t>pekerjan</w:t>
+        <w:t>pekerja</w:t>
+      </w:r>
+      <w:r>
+        <w:rPr>
+          <w:rFonts w:asciiTheme="majorBidi" w:hAnsiTheme="majorBidi" w:cstheme="majorBidi"/>
+          <w:sz w:val="23"/>
+          <w:szCs w:val="23"/>
+        </w:rPr>
+        <w:t>a</w:t>
+      </w:r>
+      <w:r>
+        <w:rPr>
+          <w:rFonts w:asciiTheme="majorBidi" w:hAnsiTheme="majorBidi" w:cstheme="majorBidi"/>
+          <w:sz w:val="23"/>
+          <w:szCs w:val="23"/>
+        </w:rPr>
+        <w:t>n</w:t>
       </w:r>
       <w:proofErr w:type="spellEnd"/>
       <w:r>
@@ -1454,88 +1470,24 @@
           <w:sz w:val="23"/>
           <w:szCs w:val="23"/>
         </w:rPr>
-        <w:t>Yang semula terdaftar </w:t>
-      </w:r>
-      <w:proofErr w:type="spellStart"/>
-      <w:r>
-        <w:rPr>
-          <w:rFonts w:asciiTheme="majorBidi" w:hAnsiTheme="majorBidi" w:cstheme="majorBidi"/>
-          <w:sz w:val="23"/>
-          <w:szCs w:val="23"/>
-        </w:rPr>
-        <w:t>sebagai</w:t>
-      </w:r>
-      <w:proofErr w:type="spellEnd"/>
-      <w:r>
-        <w:rPr>
-          <w:rFonts w:asciiTheme="majorBidi" w:hAnsiTheme="majorBidi" w:cstheme="majorBidi"/>
-          <w:sz w:val="23"/>
-          <w:szCs w:val="23"/>
-        </w:rPr>
-        <w:t> Hak Milik </w:t>
-      </w:r>
-      <w:proofErr w:type="spellStart"/>
-      <w:r>
-        <w:rPr>
-          <w:rFonts w:asciiTheme="majorBidi" w:hAnsiTheme="majorBidi" w:cstheme="majorBidi"/>
-          <w:sz w:val="23"/>
-          <w:szCs w:val="23"/>
-        </w:rPr>
-        <w:t>Nomor</w:t>
-      </w:r>
-      <w:proofErr w:type="spellEnd"/>
-      <w:r>
-        <w:rPr>
-          <w:rFonts w:asciiTheme="majorBidi" w:hAnsiTheme="majorBidi" w:cstheme="majorBidi"/>
-          <w:sz w:val="23"/>
-          <w:szCs w:val="23"/>
-        </w:rPr>
-        <w:t> </w:t>
-      </w:r>
-      <w:r>
-        <w:rPr>
-          <w:rFonts w:asciiTheme="majorBidi" w:hAnsiTheme="majorBidi" w:cstheme="majorBidi"/>
-          <w:sz w:val="23"/>
-          <w:szCs w:val="23"/>
-        </w:rPr>
-        <w:t>${</w:t>
-      </w:r>
-      <w:proofErr w:type="spellStart"/>
-      <w:r>
-        <w:rPr>
-          <w:rFonts w:asciiTheme="majorBidi" w:hAnsiTheme="majorBidi" w:cstheme="majorBidi"/>
-          <w:sz w:val="23"/>
-          <w:szCs w:val="23"/>
-        </w:rPr>
-        <w:t>nomor_hak</w:t>
-      </w:r>
-      <w:proofErr w:type="spellEnd"/>
-      <w:r>
-        <w:rPr>
-          <w:rFonts w:asciiTheme="majorBidi" w:hAnsiTheme="majorBidi" w:cstheme="majorBidi"/>
-          <w:sz w:val="23"/>
-          <w:szCs w:val="23"/>
-        </w:rPr>
-        <w:t>}</w:t>
-      </w:r>
-      <w:r>
-        <w:rPr>
-          <w:rFonts w:asciiTheme="majorBidi" w:hAnsiTheme="majorBidi" w:cstheme="majorBidi"/>
-          <w:sz w:val="23"/>
-          <w:szCs w:val="23"/>
-        </w:rPr>
-        <w:t> </w:t>
-      </w:r>
-      <w:proofErr w:type="spellStart"/>
-      <w:r>
-        <w:rPr>
-          <w:rFonts w:asciiTheme="majorBidi" w:hAnsiTheme="majorBidi" w:cstheme="majorBidi"/>
-          <w:sz w:val="23"/>
-          <w:szCs w:val="23"/>
-        </w:rPr>
-        <w:t>Tanggal</w:t>
-      </w:r>
-      <w:proofErr w:type="spellEnd"/>
+        <w:t>Yang semula terdaftar sebagai Hak Milik Nomor </w:t>
+      </w:r>
+      <w:r>
+        <w:rPr>
+          <w:rFonts w:asciiTheme="majorBidi" w:hAnsiTheme="majorBidi" w:cstheme="majorBidi"/>
+          <w:sz w:val="23"/>
+          <w:szCs w:val="23"/>
+        </w:rPr>
+        <w:t>${nomor_hak}</w:t>
+      </w:r>
+      <w:r>
+        <w:rPr>
+          <w:rFonts w:asciiTheme="majorBidi" w:hAnsiTheme="majorBidi" w:cstheme="majorBidi"/>
+          <w:sz w:val="23"/>
+          <w:szCs w:val="23"/>
+        </w:rPr>
+        <w:t> Tanggal</w:t>
+      </w:r>
       <w:r>
         <w:rPr>
           <w:rFonts w:asciiTheme="majorBidi" w:hAnsiTheme="majorBidi" w:cstheme="majorBidi"/>
@@ -4895,21 +4847,13 @@
         <w:rPr>
           <w:rFonts w:ascii="Times New Roman" w:hAnsi="Times New Roman" w:cs="Times New Roman"/>
         </w:rPr>
-        <w:t>tempat_lahir_kuasa</w:t>
-      </w:r>
-      <w:proofErr w:type="spellEnd"/>
-      <w:r>
-        <w:rPr>
-          <w:rFonts w:ascii="Times New Roman" w:hAnsi="Times New Roman" w:cs="Times New Roman"/>
-        </w:rPr>
-        <w:t>} ${</w:t>
-      </w:r>
-      <w:proofErr w:type="spellStart"/>
-      <w:r>
-        <w:rPr>
-          <w:rFonts w:ascii="Times New Roman" w:hAnsi="Times New Roman" w:cs="Times New Roman"/>
-        </w:rPr>
-        <w:t>tanggal_lahir_kuasa</w:t>
+        <w:t>ttl</w:t>
+      </w:r>
+      <w:r>
+        <w:rPr>
+          <w:rFonts w:ascii="Times New Roman" w:hAnsi="Times New Roman" w:cs="Times New Roman"/>
+        </w:rPr>
+        <w:t>_kuasa</w:t>
       </w:r>
       <w:proofErr w:type="spellEnd"/>
       <w:r>
@@ -6337,6 +6281,12 @@
         </w:rPr>
         <w:t>($</w:t>
       </w:r>
+      <w:r>
+        <w:rPr>
+          <w:rFonts w:ascii="Times New Roman" w:hAnsi="Times New Roman" w:cs="Times New Roman"/>
+        </w:rPr>
+        <w:t>{</w:t>
+      </w:r>
       <w:proofErr w:type="spellStart"/>
       <w:r>
         <w:rPr>
@@ -6345,6 +6295,12 @@
         <w:t>nama_kuasa</w:t>
       </w:r>
       <w:proofErr w:type="spellEnd"/>
+      <w:r>
+        <w:rPr>
+          <w:rFonts w:ascii="Times New Roman" w:hAnsi="Times New Roman" w:cs="Times New Roman"/>
+        </w:rPr>
+        <w:t>}</w:t>
+      </w:r>
       <w:r>
         <w:rPr>
           <w:rFonts w:ascii="Times New Roman" w:hAnsi="Times New Roman" w:cs="Times New Roman"/>

</xml_diff>